<commit_message>
software: fix the communication with the usart auto framing
</commit_message>
<xml_diff>
--- a/阿里售药柜控制板与PC机通讯协议V15.00.02.DOCX
+++ b/阿里售药柜控制板与PC机通讯协议V15.00.02.DOCX
@@ -1431,7 +1431,6 @@
                 <w:szCs w:val="18"/>
               </w:rPr>
             </w:pPr>
-            <w:bookmarkStart w:id="1" w:name="_GoBack" w:colFirst="8" w:colLast="8"/>
             <w:r>
               <w:rPr>
                 <w:rFonts w:ascii="宋体" w:hAnsi="宋体" w:hint="eastAsia"/>
@@ -1744,153 +1743,6 @@
               </w:rPr>
               <w:t>CRC_H</w:t>
             </w:r>
-          </w:p>
-        </w:tc>
-      </w:tr>
-      <w:bookmarkEnd w:id="1"/>
-      <w:tr>
-        <w:trPr>
-          <w:trHeight w:val="343"/>
-        </w:trPr>
-        <w:tc>
-          <w:tcPr>
-            <w:tcW w:w="1665" w:type="dxa"/>
-            <w:vMerge/>
-            <w:vAlign w:val="center"/>
-          </w:tcPr>
-          <w:p>
-            <w:pPr>
-              <w:spacing w:line="240" w:lineRule="atLeast"/>
-              <w:jc w:val="center"/>
-              <w:rPr>
-                <w:rFonts w:ascii="宋体" w:hAnsi="宋体"/>
-                <w:sz w:val="18"/>
-                <w:szCs w:val="18"/>
-              </w:rPr>
-            </w:pPr>
-          </w:p>
-        </w:tc>
-        <w:tc>
-          <w:tcPr>
-            <w:tcW w:w="1416" w:type="dxa"/>
-            <w:vMerge/>
-            <w:vAlign w:val="center"/>
-          </w:tcPr>
-          <w:p>
-            <w:pPr>
-              <w:spacing w:line="240" w:lineRule="atLeast"/>
-              <w:jc w:val="center"/>
-              <w:rPr>
-                <w:rFonts w:ascii="宋体" w:hAnsi="宋体"/>
-                <w:sz w:val="18"/>
-                <w:szCs w:val="18"/>
-              </w:rPr>
-            </w:pPr>
-          </w:p>
-        </w:tc>
-        <w:tc>
-          <w:tcPr>
-            <w:tcW w:w="6375" w:type="dxa"/>
-            <w:gridSpan w:val="3"/>
-            <w:vMerge w:val="restart"/>
-            <w:vAlign w:val="center"/>
-          </w:tcPr>
-          <w:p>
-            <w:pPr>
-              <w:spacing w:line="240" w:lineRule="atLeast"/>
-              <w:jc w:val="center"/>
-              <w:rPr>
-                <w:rFonts w:ascii="宋体" w:hAnsi="宋体"/>
-                <w:sz w:val="18"/>
-                <w:szCs w:val="18"/>
-              </w:rPr>
-            </w:pPr>
-            <w:r>
-              <w:rPr>
-                <w:rFonts w:ascii="宋体" w:hAnsi="宋体"/>
-                <w:sz w:val="18"/>
-                <w:szCs w:val="18"/>
-              </w:rPr>
-              <w:t>0</w:t>
-            </w:r>
-            <w:r>
-              <w:rPr>
-                <w:rFonts w:ascii="宋体" w:hAnsi="宋体" w:hint="eastAsia"/>
-                <w:sz w:val="18"/>
-                <w:szCs w:val="18"/>
-              </w:rPr>
-              <w:t>x000011：传送皮带</w:t>
-            </w:r>
-          </w:p>
-        </w:tc>
-        <w:tc>
-          <w:tcPr>
-            <w:tcW w:w="3689" w:type="dxa"/>
-            <w:gridSpan w:val="2"/>
-            <w:vAlign w:val="center"/>
-          </w:tcPr>
-          <w:p>
-            <w:pPr>
-              <w:spacing w:line="240" w:lineRule="atLeast"/>
-              <w:jc w:val="center"/>
-              <w:rPr>
-                <w:rFonts w:ascii="宋体" w:hAnsi="宋体"/>
-                <w:sz w:val="18"/>
-                <w:szCs w:val="18"/>
-              </w:rPr>
-            </w:pPr>
-            <w:r>
-              <w:rPr>
-                <w:rFonts w:ascii="宋体" w:hAnsi="宋体"/>
-                <w:sz w:val="18"/>
-                <w:szCs w:val="18"/>
-              </w:rPr>
-              <w:t>0：</w:t>
-            </w:r>
-            <w:r>
-              <w:rPr>
-                <w:rFonts w:ascii="宋体" w:hAnsi="宋体" w:hint="eastAsia"/>
-                <w:sz w:val="18"/>
-                <w:szCs w:val="18"/>
-              </w:rPr>
-              <w:t>停止</w:t>
-            </w:r>
-          </w:p>
-        </w:tc>
-        <w:tc>
-          <w:tcPr>
-            <w:tcW w:w="993" w:type="dxa"/>
-            <w:vMerge/>
-            <w:vAlign w:val="center"/>
-          </w:tcPr>
-          <w:p>
-            <w:pPr>
-              <w:spacing w:line="240" w:lineRule="atLeast"/>
-              <w:jc w:val="center"/>
-              <w:rPr>
-                <w:rFonts w:ascii="宋体" w:hAnsi="宋体"/>
-                <w:sz w:val="18"/>
-                <w:szCs w:val="18"/>
-              </w:rPr>
-            </w:pPr>
-          </w:p>
-        </w:tc>
-        <w:tc>
-          <w:tcPr>
-            <w:tcW w:w="996" w:type="dxa"/>
-            <w:vMerge/>
-            <w:vAlign w:val="center"/>
-          </w:tcPr>
-          <w:p>
-            <w:pPr>
-              <w:spacing w:line="240" w:lineRule="atLeast"/>
-              <w:jc w:val="center"/>
-              <w:rPr>
-                <w:rFonts w:ascii="宋体" w:hAnsi="宋体"/>
-                <w:sz w:val="18"/>
-                <w:szCs w:val="18"/>
-              </w:rPr>
-            </w:pPr>
           </w:p>
         </w:tc>
       </w:tr>
@@ -1938,82 +1790,47 @@
           <w:tcPr>
             <w:tcW w:w="6375" w:type="dxa"/>
             <w:gridSpan w:val="3"/>
-            <w:vMerge/>
-            <w:vAlign w:val="center"/>
-          </w:tcPr>
-          <w:p>
-            <w:pPr>
-              <w:spacing w:line="240" w:lineRule="atLeast"/>
-              <w:jc w:val="center"/>
-              <w:rPr>
-                <w:rFonts w:ascii="宋体" w:hAnsi="宋体"/>
-                <w:sz w:val="18"/>
-                <w:szCs w:val="18"/>
-              </w:rPr>
-            </w:pPr>
-          </w:p>
-        </w:tc>
-        <w:tc>
-          <w:tcPr>
-            <w:tcW w:w="1564" w:type="dxa"/>
-            <w:vAlign w:val="center"/>
-          </w:tcPr>
-          <w:p>
-            <w:pPr>
-              <w:spacing w:line="240" w:lineRule="atLeast"/>
-              <w:jc w:val="center"/>
-              <w:rPr>
-                <w:rFonts w:ascii="宋体" w:hAnsi="宋体"/>
-                <w:sz w:val="18"/>
-                <w:szCs w:val="18"/>
-              </w:rPr>
-            </w:pPr>
-            <w:r>
-              <w:rPr>
-                <w:rFonts w:ascii="宋体" w:hAnsi="宋体"/>
-                <w:sz w:val="18"/>
-                <w:szCs w:val="18"/>
-              </w:rPr>
-              <w:t>10：</w:t>
-            </w:r>
-            <w:r>
-              <w:rPr>
-                <w:rFonts w:ascii="宋体" w:hAnsi="宋体" w:hint="eastAsia"/>
-                <w:sz w:val="18"/>
-                <w:szCs w:val="18"/>
-              </w:rPr>
-              <w:t>向左运动</w:t>
-            </w:r>
-          </w:p>
-          <w:p>
-            <w:pPr>
-              <w:spacing w:line="240" w:lineRule="atLeast"/>
-              <w:jc w:val="center"/>
-              <w:rPr>
-                <w:rFonts w:ascii="宋体" w:hAnsi="宋体"/>
-                <w:sz w:val="18"/>
-                <w:szCs w:val="18"/>
-              </w:rPr>
-            </w:pPr>
-            <w:r>
-              <w:rPr>
-                <w:rFonts w:ascii="宋体" w:hAnsi="宋体" w:hint="eastAsia"/>
-                <w:sz w:val="18"/>
-                <w:szCs w:val="18"/>
-              </w:rPr>
-              <w:t>20：向右运动</w:t>
-            </w:r>
-          </w:p>
-        </w:tc>
-        <w:tc>
-          <w:tcPr>
-            <w:tcW w:w="2125" w:type="dxa"/>
-            <w:vAlign w:val="center"/>
-          </w:tcPr>
-          <w:p>
-            <w:pPr>
-              <w:spacing w:line="240" w:lineRule="atLeast"/>
-              <w:jc w:val="left"/>
+            <w:vMerge w:val="restart"/>
+            <w:vAlign w:val="center"/>
+          </w:tcPr>
+          <w:p>
+            <w:pPr>
+              <w:spacing w:line="240" w:lineRule="atLeast"/>
+              <w:jc w:val="center"/>
+              <w:rPr>
+                <w:rFonts w:ascii="宋体" w:hAnsi="宋体"/>
+                <w:sz w:val="18"/>
+                <w:szCs w:val="18"/>
+              </w:rPr>
+            </w:pPr>
+            <w:r>
+              <w:rPr>
+                <w:rFonts w:ascii="宋体" w:hAnsi="宋体"/>
+                <w:sz w:val="18"/>
+                <w:szCs w:val="18"/>
+              </w:rPr>
+              <w:t>0</w:t>
+            </w:r>
+            <w:r>
+              <w:rPr>
+                <w:rFonts w:ascii="宋体" w:hAnsi="宋体" w:hint="eastAsia"/>
+                <w:sz w:val="18"/>
+                <w:szCs w:val="18"/>
+              </w:rPr>
+              <w:t>x000011：传送皮带</w:t>
+            </w:r>
+          </w:p>
+        </w:tc>
+        <w:tc>
+          <w:tcPr>
+            <w:tcW w:w="3689" w:type="dxa"/>
+            <w:gridSpan w:val="2"/>
+            <w:vAlign w:val="center"/>
+          </w:tcPr>
+          <w:p>
+            <w:pPr>
+              <w:spacing w:line="240" w:lineRule="atLeast"/>
+              <w:jc w:val="center"/>
               <w:rPr>
                 <w:rFonts w:ascii="宋体" w:hAnsi="宋体"/>
                 <w:sz w:val="18"/>
@@ -2034,34 +1851,7 @@
                 <w:sz w:val="18"/>
                 <w:szCs w:val="18"/>
               </w:rPr>
-              <w:t>持续运动</w:t>
-            </w:r>
-          </w:p>
-          <w:p>
-            <w:pPr>
-              <w:spacing w:line="240" w:lineRule="atLeast"/>
-              <w:jc w:val="left"/>
-              <w:rPr>
-                <w:rFonts w:ascii="宋体" w:hAnsi="宋体"/>
-                <w:sz w:val="18"/>
-                <w:szCs w:val="18"/>
-              </w:rPr>
-            </w:pPr>
-            <w:r>
-              <w:rPr>
-                <w:rFonts w:ascii="宋体" w:hAnsi="宋体"/>
-                <w:sz w:val="18"/>
-                <w:szCs w:val="18"/>
-              </w:rPr>
-              <w:t>X</w:t>
-            </w:r>
-            <w:r>
-              <w:rPr>
-                <w:rFonts w:ascii="宋体" w:hAnsi="宋体" w:hint="eastAsia"/>
-                <w:sz w:val="18"/>
-                <w:szCs w:val="18"/>
-              </w:rPr>
-              <w:t>X：(1~255)秒，运行到设定时间参数后停止</w:t>
+              <w:t>停止</w:t>
             </w:r>
           </w:p>
         </w:tc>
@@ -2146,26 +1936,19 @@
           <w:tcPr>
             <w:tcW w:w="6375" w:type="dxa"/>
             <w:gridSpan w:val="3"/>
-            <w:vAlign w:val="center"/>
-          </w:tcPr>
-          <w:p>
-            <w:pPr>
-              <w:spacing w:line="240" w:lineRule="atLeast"/>
-              <w:jc w:val="center"/>
-              <w:rPr>
-                <w:rFonts w:ascii="宋体" w:hAnsi="宋体"/>
-                <w:sz w:val="18"/>
-                <w:szCs w:val="18"/>
-              </w:rPr>
-            </w:pPr>
-            <w:r>
-              <w:rPr>
-                <w:rFonts w:ascii="宋体" w:hAnsi="宋体" w:hint="eastAsia"/>
-                <w:sz w:val="18"/>
-                <w:szCs w:val="18"/>
-              </w:rPr>
-              <w:t>0x000022:闸门</w:t>
-            </w:r>
+            <w:vMerge/>
+            <w:vAlign w:val="center"/>
+          </w:tcPr>
+          <w:p>
+            <w:pPr>
+              <w:spacing w:line="240" w:lineRule="atLeast"/>
+              <w:jc w:val="center"/>
+              <w:rPr>
+                <w:rFonts w:ascii="宋体" w:hAnsi="宋体"/>
+                <w:sz w:val="18"/>
+                <w:szCs w:val="18"/>
+              </w:rPr>
+            </w:pPr>
           </w:p>
         </w:tc>
         <w:tc>
@@ -2189,34 +1972,34 @@
                 <w:sz w:val="18"/>
                 <w:szCs w:val="18"/>
               </w:rPr>
-              <w:t>00：</w:t>
-            </w:r>
-            <w:r>
-              <w:rPr>
-                <w:rFonts w:ascii="宋体" w:hAnsi="宋体" w:hint="eastAsia"/>
-                <w:sz w:val="18"/>
-                <w:szCs w:val="18"/>
-              </w:rPr>
-              <w:t>左闸门</w:t>
-            </w:r>
-          </w:p>
-          <w:p>
-            <w:pPr>
-              <w:spacing w:line="240" w:lineRule="atLeast"/>
-              <w:jc w:val="center"/>
-              <w:rPr>
-                <w:rFonts w:ascii="宋体" w:hAnsi="宋体"/>
-                <w:sz w:val="18"/>
-                <w:szCs w:val="18"/>
-              </w:rPr>
-            </w:pPr>
-            <w:r>
-              <w:rPr>
-                <w:rFonts w:ascii="宋体" w:hAnsi="宋体" w:hint="eastAsia"/>
-                <w:sz w:val="18"/>
-                <w:szCs w:val="18"/>
-              </w:rPr>
-              <w:t>01：右闸门</w:t>
+              <w:t>10：</w:t>
+            </w:r>
+            <w:r>
+              <w:rPr>
+                <w:rFonts w:ascii="宋体" w:hAnsi="宋体" w:hint="eastAsia"/>
+                <w:sz w:val="18"/>
+                <w:szCs w:val="18"/>
+              </w:rPr>
+              <w:t>向左运动</w:t>
+            </w:r>
+          </w:p>
+          <w:p>
+            <w:pPr>
+              <w:spacing w:line="240" w:lineRule="atLeast"/>
+              <w:jc w:val="center"/>
+              <w:rPr>
+                <w:rFonts w:ascii="宋体" w:hAnsi="宋体"/>
+                <w:sz w:val="18"/>
+                <w:szCs w:val="18"/>
+              </w:rPr>
+            </w:pPr>
+            <w:r>
+              <w:rPr>
+                <w:rFonts w:ascii="宋体" w:hAnsi="宋体" w:hint="eastAsia"/>
+                <w:sz w:val="18"/>
+                <w:szCs w:val="18"/>
+              </w:rPr>
+              <w:t>20：向右运动</w:t>
             </w:r>
           </w:p>
         </w:tc>
@@ -2241,15 +2024,15 @@
                 <w:sz w:val="18"/>
                 <w:szCs w:val="18"/>
               </w:rPr>
-              <w:t>00：</w:t>
-            </w:r>
-            <w:r>
-              <w:rPr>
-                <w:rFonts w:ascii="宋体" w:hAnsi="宋体" w:hint="eastAsia"/>
-                <w:sz w:val="18"/>
-                <w:szCs w:val="18"/>
-              </w:rPr>
-              <w:t>闸门关闭</w:t>
+              <w:t>0：</w:t>
+            </w:r>
+            <w:r>
+              <w:rPr>
+                <w:rFonts w:ascii="宋体" w:hAnsi="宋体" w:hint="eastAsia"/>
+                <w:sz w:val="18"/>
+                <w:szCs w:val="18"/>
+              </w:rPr>
+              <w:t>持续运动</w:t>
             </w:r>
           </w:p>
           <w:p>
@@ -2264,11 +2047,19 @@
             </w:pPr>
             <w:r>
               <w:rPr>
-                <w:rFonts w:ascii="宋体" w:hAnsi="宋体" w:hint="eastAsia"/>
-                <w:sz w:val="18"/>
-                <w:szCs w:val="18"/>
-              </w:rPr>
-              <w:t>01：闸门打开</w:t>
+                <w:rFonts w:ascii="宋体" w:hAnsi="宋体"/>
+                <w:sz w:val="18"/>
+                <w:szCs w:val="18"/>
+              </w:rPr>
+              <w:t>X</w:t>
+            </w:r>
+            <w:r>
+              <w:rPr>
+                <w:rFonts w:ascii="宋体" w:hAnsi="宋体" w:hint="eastAsia"/>
+                <w:sz w:val="18"/>
+                <w:szCs w:val="18"/>
+              </w:rPr>
+              <w:t>X：(1~255)秒，运行到设定时间参数后停止</w:t>
             </w:r>
           </w:p>
         </w:tc>
@@ -2360,7 +2151,289 @@
               <w:spacing w:line="240" w:lineRule="atLeast"/>
               <w:jc w:val="center"/>
               <w:rPr>
-                <w:rFonts w:ascii="宋体" w:hAnsi="宋体" w:hint="eastAsia"/>
+                <w:rFonts w:ascii="宋体" w:hAnsi="宋体"/>
+                <w:sz w:val="18"/>
+                <w:szCs w:val="18"/>
+              </w:rPr>
+            </w:pPr>
+            <w:r>
+              <w:rPr>
+                <w:rFonts w:ascii="宋体" w:hAnsi="宋体" w:hint="eastAsia"/>
+                <w:sz w:val="18"/>
+                <w:szCs w:val="18"/>
+              </w:rPr>
+              <w:t>0x000022:闸门</w:t>
+            </w:r>
+          </w:p>
+        </w:tc>
+        <w:tc>
+          <w:tcPr>
+            <w:tcW w:w="1564" w:type="dxa"/>
+            <w:vAlign w:val="center"/>
+          </w:tcPr>
+          <w:p>
+            <w:pPr>
+              <w:spacing w:line="240" w:lineRule="atLeast"/>
+              <w:jc w:val="center"/>
+              <w:rPr>
+                <w:rFonts w:ascii="宋体" w:hAnsi="宋体"/>
+                <w:sz w:val="18"/>
+                <w:szCs w:val="18"/>
+              </w:rPr>
+            </w:pPr>
+            <w:r>
+              <w:rPr>
+                <w:rFonts w:ascii="宋体" w:hAnsi="宋体"/>
+                <w:sz w:val="18"/>
+                <w:szCs w:val="18"/>
+              </w:rPr>
+              <w:t>00：</w:t>
+            </w:r>
+            <w:r>
+              <w:rPr>
+                <w:rFonts w:ascii="宋体" w:hAnsi="宋体" w:hint="eastAsia"/>
+                <w:sz w:val="18"/>
+                <w:szCs w:val="18"/>
+              </w:rPr>
+              <w:t>左闸门</w:t>
+            </w:r>
+          </w:p>
+          <w:p>
+            <w:pPr>
+              <w:spacing w:line="240" w:lineRule="atLeast"/>
+              <w:jc w:val="center"/>
+              <w:rPr>
+                <w:rFonts w:ascii="宋体" w:hAnsi="宋体"/>
+                <w:sz w:val="18"/>
+                <w:szCs w:val="18"/>
+              </w:rPr>
+            </w:pPr>
+            <w:r>
+              <w:rPr>
+                <w:rFonts w:ascii="宋体" w:hAnsi="宋体" w:hint="eastAsia"/>
+                <w:sz w:val="18"/>
+                <w:szCs w:val="18"/>
+              </w:rPr>
+              <w:t>0x</w:t>
+            </w:r>
+            <w:r>
+              <w:rPr>
+                <w:rFonts w:ascii="宋体" w:hAnsi="宋体"/>
+                <w:sz w:val="18"/>
+                <w:szCs w:val="18"/>
+              </w:rPr>
+              <w:t>00</w:t>
+            </w:r>
+          </w:p>
+          <w:p>
+            <w:pPr>
+              <w:spacing w:line="240" w:lineRule="atLeast"/>
+              <w:jc w:val="center"/>
+              <w:rPr>
+                <w:rFonts w:ascii="宋体" w:hAnsi="宋体" w:hint="eastAsia"/>
+                <w:sz w:val="18"/>
+                <w:szCs w:val="18"/>
+              </w:rPr>
+            </w:pPr>
+            <w:r>
+              <w:rPr>
+                <w:rFonts w:ascii="宋体" w:hAnsi="宋体"/>
+                <w:sz w:val="18"/>
+                <w:szCs w:val="18"/>
+              </w:rPr>
+              <w:t>0x01</w:t>
+            </w:r>
+          </w:p>
+          <w:p>
+            <w:pPr>
+              <w:spacing w:line="240" w:lineRule="atLeast"/>
+              <w:jc w:val="center"/>
+              <w:rPr>
+                <w:rFonts w:ascii="宋体" w:hAnsi="宋体"/>
+                <w:sz w:val="18"/>
+                <w:szCs w:val="18"/>
+              </w:rPr>
+            </w:pPr>
+            <w:r>
+              <w:rPr>
+                <w:rFonts w:ascii="宋体" w:hAnsi="宋体" w:hint="eastAsia"/>
+                <w:sz w:val="18"/>
+                <w:szCs w:val="18"/>
+              </w:rPr>
+              <w:t>01：右闸门</w:t>
+            </w:r>
+          </w:p>
+          <w:p>
+            <w:pPr>
+              <w:spacing w:line="240" w:lineRule="atLeast"/>
+              <w:jc w:val="center"/>
+              <w:rPr>
+                <w:rFonts w:ascii="宋体" w:hAnsi="宋体" w:hint="eastAsia"/>
+                <w:sz w:val="18"/>
+                <w:szCs w:val="18"/>
+              </w:rPr>
+            </w:pPr>
+            <w:r>
+              <w:rPr>
+                <w:rFonts w:ascii="宋体" w:hAnsi="宋体" w:hint="eastAsia"/>
+                <w:sz w:val="18"/>
+                <w:szCs w:val="18"/>
+              </w:rPr>
+              <w:t>0x10</w:t>
+            </w:r>
+          </w:p>
+          <w:p>
+            <w:pPr>
+              <w:spacing w:line="240" w:lineRule="atLeast"/>
+              <w:jc w:val="center"/>
+              <w:rPr>
+                <w:rFonts w:ascii="宋体" w:hAnsi="宋体" w:hint="eastAsia"/>
+                <w:sz w:val="18"/>
+                <w:szCs w:val="18"/>
+              </w:rPr>
+            </w:pPr>
+            <w:r>
+              <w:rPr>
+                <w:rFonts w:ascii="宋体" w:hAnsi="宋体"/>
+                <w:sz w:val="18"/>
+                <w:szCs w:val="18"/>
+              </w:rPr>
+              <w:t>0x11</w:t>
+            </w:r>
+          </w:p>
+        </w:tc>
+        <w:tc>
+          <w:tcPr>
+            <w:tcW w:w="2125" w:type="dxa"/>
+            <w:vAlign w:val="center"/>
+          </w:tcPr>
+          <w:p>
+            <w:pPr>
+              <w:spacing w:line="240" w:lineRule="atLeast"/>
+              <w:jc w:val="left"/>
+              <w:rPr>
+                <w:rFonts w:ascii="宋体" w:hAnsi="宋体"/>
+                <w:sz w:val="18"/>
+                <w:szCs w:val="18"/>
+              </w:rPr>
+            </w:pPr>
+            <w:r>
+              <w:rPr>
+                <w:rFonts w:ascii="宋体" w:hAnsi="宋体" w:hint="eastAsia"/>
+                <w:sz w:val="18"/>
+                <w:szCs w:val="18"/>
+              </w:rPr>
+              <w:t>闸门</w:t>
+            </w:r>
+            <w:r>
+              <w:rPr>
+                <w:rFonts w:ascii="宋体" w:hAnsi="宋体" w:hint="eastAsia"/>
+                <w:sz w:val="18"/>
+                <w:szCs w:val="18"/>
+              </w:rPr>
+              <w:t>自动</w:t>
+            </w:r>
+            <w:bookmarkStart w:id="1" w:name="_GoBack"/>
+            <w:bookmarkEnd w:id="1"/>
+            <w:r>
+              <w:rPr>
+                <w:rFonts w:ascii="宋体" w:hAnsi="宋体" w:hint="eastAsia"/>
+                <w:sz w:val="18"/>
+                <w:szCs w:val="18"/>
+              </w:rPr>
+              <w:t>关时间</w:t>
+            </w:r>
+          </w:p>
+        </w:tc>
+        <w:tc>
+          <w:tcPr>
+            <w:tcW w:w="993" w:type="dxa"/>
+            <w:vMerge/>
+            <w:vAlign w:val="center"/>
+          </w:tcPr>
+          <w:p>
+            <w:pPr>
+              <w:spacing w:line="240" w:lineRule="atLeast"/>
+              <w:jc w:val="center"/>
+              <w:rPr>
+                <w:rFonts w:ascii="宋体" w:hAnsi="宋体"/>
+                <w:sz w:val="18"/>
+                <w:szCs w:val="18"/>
+              </w:rPr>
+            </w:pPr>
+          </w:p>
+        </w:tc>
+        <w:tc>
+          <w:tcPr>
+            <w:tcW w:w="996" w:type="dxa"/>
+            <w:vMerge/>
+            <w:vAlign w:val="center"/>
+          </w:tcPr>
+          <w:p>
+            <w:pPr>
+              <w:spacing w:line="240" w:lineRule="atLeast"/>
+              <w:jc w:val="center"/>
+              <w:rPr>
+                <w:rFonts w:ascii="宋体" w:hAnsi="宋体"/>
+                <w:sz w:val="18"/>
+                <w:szCs w:val="18"/>
+              </w:rPr>
+            </w:pPr>
+          </w:p>
+        </w:tc>
+      </w:tr>
+      <w:tr>
+        <w:trPr>
+          <w:trHeight w:val="343"/>
+        </w:trPr>
+        <w:tc>
+          <w:tcPr>
+            <w:tcW w:w="1665" w:type="dxa"/>
+            <w:vMerge/>
+            <w:vAlign w:val="center"/>
+          </w:tcPr>
+          <w:p>
+            <w:pPr>
+              <w:spacing w:line="240" w:lineRule="atLeast"/>
+              <w:jc w:val="center"/>
+              <w:rPr>
+                <w:rFonts w:ascii="宋体" w:hAnsi="宋体"/>
+                <w:sz w:val="18"/>
+                <w:szCs w:val="18"/>
+              </w:rPr>
+            </w:pPr>
+          </w:p>
+        </w:tc>
+        <w:tc>
+          <w:tcPr>
+            <w:tcW w:w="1416" w:type="dxa"/>
+            <w:vMerge/>
+            <w:vAlign w:val="center"/>
+          </w:tcPr>
+          <w:p>
+            <w:pPr>
+              <w:spacing w:line="240" w:lineRule="atLeast"/>
+              <w:jc w:val="center"/>
+              <w:rPr>
+                <w:rFonts w:ascii="宋体" w:hAnsi="宋体"/>
+                <w:sz w:val="18"/>
+                <w:szCs w:val="18"/>
+              </w:rPr>
+            </w:pPr>
+          </w:p>
+        </w:tc>
+        <w:tc>
+          <w:tcPr>
+            <w:tcW w:w="6375" w:type="dxa"/>
+            <w:gridSpan w:val="3"/>
+            <w:vAlign w:val="center"/>
+          </w:tcPr>
+          <w:p>
+            <w:pPr>
+              <w:spacing w:line="240" w:lineRule="atLeast"/>
+              <w:jc w:val="center"/>
+              <w:rPr>
+                <w:rFonts w:ascii="宋体" w:hAnsi="宋体"/>
                 <w:sz w:val="18"/>
                 <w:szCs w:val="18"/>
               </w:rPr>
@@ -2550,6 +2623,7 @@
           <w:sz w:val="28"/>
           <w:szCs w:val="28"/>
         </w:rPr>
+        <w:lastRenderedPageBreak/>
         <w:t>05 + 86 + ID(3字节) +</w:t>
       </w:r>
       <w:r>
@@ -2662,7 +2736,6 @@
                 <w:sz w:val="24"/>
                 <w:szCs w:val="24"/>
               </w:rPr>
-              <w:lastRenderedPageBreak/>
               <w:t>0006：从机设备忙碌，从机正忙于处理一个长时程序命令，请求主机在从机空闲时发送信息。</w:t>
             </w:r>
           </w:p>
@@ -5835,34 +5908,18 @@
               <w:spacing w:line="240" w:lineRule="atLeast"/>
               <w:jc w:val="center"/>
               <w:rPr>
-                <w:rFonts w:ascii="宋体" w:hAnsi="宋体" w:hint="eastAsia"/>
-                <w:sz w:val="18"/>
-                <w:szCs w:val="18"/>
-              </w:rPr>
-            </w:pPr>
-            <w:r>
-              <w:rPr>
-                <w:rFonts w:ascii="宋体" w:hAnsi="宋体" w:hint="eastAsia"/>
-                <w:sz w:val="18"/>
-                <w:szCs w:val="18"/>
-              </w:rPr>
-              <w:t>0x00006</w:t>
-            </w:r>
-            <w:r>
-              <w:rPr>
-                <w:rFonts w:ascii="宋体" w:hAnsi="宋体" w:hint="eastAsia"/>
-                <w:sz w:val="18"/>
-                <w:szCs w:val="18"/>
-              </w:rPr>
-              <w:t>1:</w:t>
-            </w:r>
-            <w:r>
-              <w:rPr>
-                <w:rFonts w:ascii="宋体" w:hAnsi="宋体" w:hint="eastAsia"/>
-                <w:sz w:val="18"/>
-                <w:szCs w:val="18"/>
-              </w:rPr>
-              <w:t>有药通过闸门</w:t>
+                <w:rFonts w:ascii="宋体" w:hAnsi="宋体"/>
+                <w:sz w:val="18"/>
+                <w:szCs w:val="18"/>
+              </w:rPr>
+            </w:pPr>
+            <w:r>
+              <w:rPr>
+                <w:rFonts w:ascii="宋体" w:hAnsi="宋体" w:hint="eastAsia"/>
+                <w:sz w:val="18"/>
+                <w:szCs w:val="18"/>
+              </w:rPr>
+              <w:t>0x000061:有药通过闸门</w:t>
             </w:r>
           </w:p>
         </w:tc>
@@ -5936,7 +5993,7 @@
               <w:spacing w:line="240" w:lineRule="atLeast"/>
               <w:jc w:val="center"/>
               <w:rPr>
-                <w:rFonts w:ascii="宋体" w:hAnsi="宋体" w:hint="eastAsia"/>
+                <w:rFonts w:ascii="宋体" w:hAnsi="宋体"/>
                 <w:sz w:val="18"/>
                 <w:szCs w:val="18"/>
               </w:rPr>
@@ -5979,7 +6036,7 @@
               <w:spacing w:line="240" w:lineRule="atLeast"/>
               <w:jc w:val="center"/>
               <w:rPr>
-                <w:rFonts w:ascii="宋体" w:hAnsi="宋体" w:hint="eastAsia"/>
+                <w:rFonts w:ascii="宋体" w:hAnsi="宋体"/>
                 <w:sz w:val="18"/>
                 <w:szCs w:val="18"/>
               </w:rPr>
@@ -6120,6 +6177,7 @@
           <w:sz w:val="28"/>
           <w:szCs w:val="28"/>
         </w:rPr>
+        <w:lastRenderedPageBreak/>
         <w:t>3）、</w:t>
       </w:r>
       <w:r>
@@ -6164,7 +6222,6 @@
           <w:sz w:val="28"/>
           <w:szCs w:val="28"/>
         </w:rPr>
-        <w:lastRenderedPageBreak/>
         <w:t>5）、PC机查询各机构状态，若闸门关闭就向主控板发送传送皮带停止指令</w:t>
       </w:r>
     </w:p>
@@ -7200,7 +7257,7 @@
 </file>
 
 <file path=customXml/itemProps2.xml><?xml version="1.0" encoding="utf-8"?>
-<ds:datastoreItem xmlns:ds="http://schemas.openxmlformats.org/officeDocument/2006/customXml" ds:itemID="{D435AA8A-4FBF-4A32-9825-92912FA9A9F9}">
+<ds:datastoreItem xmlns:ds="http://schemas.openxmlformats.org/officeDocument/2006/customXml" ds:itemID="{B40CBBF3-6275-4379-9A58-8EEAFC079242}">
   <ds:schemaRefs>
     <ds:schemaRef ds:uri="http://schemas.openxmlformats.org/officeDocument/2006/bibliography"/>
   </ds:schemaRefs>

</xml_diff>

<commit_message>
software:fix the communication with the belt,lrgate,send medicine bug
</commit_message>
<xml_diff>
--- a/阿里售药柜控制板与PC机通讯协议V15.00.02.DOCX
+++ b/阿里售药柜控制板与PC机通讯协议V15.00.02.DOCX
@@ -2222,26 +2222,74 @@
                 <w:sz w:val="18"/>
                 <w:szCs w:val="18"/>
               </w:rPr>
-              <w:t>00</w:t>
-            </w:r>
-          </w:p>
-          <w:p>
-            <w:pPr>
-              <w:spacing w:line="240" w:lineRule="atLeast"/>
-              <w:jc w:val="center"/>
-              <w:rPr>
-                <w:rFonts w:ascii="宋体" w:hAnsi="宋体" w:hint="eastAsia"/>
-                <w:sz w:val="18"/>
-                <w:szCs w:val="18"/>
-              </w:rPr>
-            </w:pPr>
-            <w:r>
-              <w:rPr>
-                <w:rFonts w:ascii="宋体" w:hAnsi="宋体"/>
-                <w:sz w:val="18"/>
-                <w:szCs w:val="18"/>
-              </w:rPr>
-              <w:t>0x01</w:t>
+              <w:t>0</w:t>
+            </w:r>
+            <w:r>
+              <w:rPr>
+                <w:rFonts w:ascii="宋体" w:hAnsi="宋体" w:hint="eastAsia"/>
+                <w:sz w:val="18"/>
+                <w:szCs w:val="18"/>
+              </w:rPr>
+              <w:t>，</w:t>
+            </w:r>
+            <w:r>
+              <w:rPr>
+                <w:rFonts w:ascii="宋体" w:hAnsi="宋体"/>
+                <w:sz w:val="18"/>
+                <w:szCs w:val="18"/>
+              </w:rPr>
+              <w:t>0</w:t>
+            </w:r>
+            <w:r>
+              <w:rPr>
+                <w:rFonts w:ascii="宋体" w:hAnsi="宋体" w:hint="eastAsia"/>
+                <w:sz w:val="18"/>
+                <w:szCs w:val="18"/>
+              </w:rPr>
+              <w:t>左关</w:t>
+            </w:r>
+          </w:p>
+          <w:p>
+            <w:pPr>
+              <w:spacing w:line="240" w:lineRule="atLeast"/>
+              <w:jc w:val="center"/>
+              <w:rPr>
+                <w:rFonts w:ascii="宋体" w:hAnsi="宋体"/>
+                <w:sz w:val="18"/>
+                <w:szCs w:val="18"/>
+              </w:rPr>
+            </w:pPr>
+            <w:r>
+              <w:rPr>
+                <w:rFonts w:ascii="宋体" w:hAnsi="宋体"/>
+                <w:sz w:val="18"/>
+                <w:szCs w:val="18"/>
+              </w:rPr>
+              <w:t>0x0</w:t>
+            </w:r>
+            <w:r>
+              <w:rPr>
+                <w:rFonts w:ascii="宋体" w:hAnsi="宋体" w:hint="eastAsia"/>
+                <w:sz w:val="18"/>
+                <w:szCs w:val="18"/>
+              </w:rPr>
+              <w:t>，</w:t>
+            </w:r>
+            <w:r>
+              <w:rPr>
+                <w:rFonts w:ascii="宋体" w:hAnsi="宋体"/>
+                <w:sz w:val="18"/>
+                <w:szCs w:val="18"/>
+              </w:rPr>
+              <w:t>1</w:t>
+            </w:r>
+            <w:r>
+              <w:rPr>
+                <w:rFonts w:ascii="宋体" w:hAnsi="宋体" w:hint="eastAsia"/>
+                <w:sz w:val="18"/>
+                <w:szCs w:val="18"/>
+              </w:rPr>
+              <w:t>左开</w:t>
             </w:r>
           </w:p>
           <w:p>
@@ -2268,73 +2316,121 @@
               <w:spacing w:line="240" w:lineRule="atLeast"/>
               <w:jc w:val="center"/>
               <w:rPr>
-                <w:rFonts w:ascii="宋体" w:hAnsi="宋体" w:hint="eastAsia"/>
-                <w:sz w:val="18"/>
-                <w:szCs w:val="18"/>
-              </w:rPr>
-            </w:pPr>
-            <w:r>
-              <w:rPr>
-                <w:rFonts w:ascii="宋体" w:hAnsi="宋体" w:hint="eastAsia"/>
-                <w:sz w:val="18"/>
-                <w:szCs w:val="18"/>
-              </w:rPr>
-              <w:t>0x10</w:t>
-            </w:r>
-          </w:p>
-          <w:p>
-            <w:pPr>
-              <w:spacing w:line="240" w:lineRule="atLeast"/>
-              <w:jc w:val="center"/>
-              <w:rPr>
-                <w:rFonts w:ascii="宋体" w:hAnsi="宋体" w:hint="eastAsia"/>
-                <w:sz w:val="18"/>
-                <w:szCs w:val="18"/>
-              </w:rPr>
-            </w:pPr>
-            <w:r>
-              <w:rPr>
-                <w:rFonts w:ascii="宋体" w:hAnsi="宋体"/>
-                <w:sz w:val="18"/>
-                <w:szCs w:val="18"/>
-              </w:rPr>
-              <w:t>0x11</w:t>
-            </w:r>
-          </w:p>
-        </w:tc>
-        <w:tc>
-          <w:tcPr>
-            <w:tcW w:w="2125" w:type="dxa"/>
-            <w:vAlign w:val="center"/>
-          </w:tcPr>
-          <w:p>
-            <w:pPr>
-              <w:spacing w:line="240" w:lineRule="atLeast"/>
-              <w:jc w:val="left"/>
-              <w:rPr>
-                <w:rFonts w:ascii="宋体" w:hAnsi="宋体"/>
-                <w:sz w:val="18"/>
-                <w:szCs w:val="18"/>
-              </w:rPr>
-            </w:pPr>
-            <w:r>
-              <w:rPr>
-                <w:rFonts w:ascii="宋体" w:hAnsi="宋体" w:hint="eastAsia"/>
-                <w:sz w:val="18"/>
-                <w:szCs w:val="18"/>
-              </w:rPr>
-              <w:t>闸门</w:t>
-            </w:r>
-            <w:r>
-              <w:rPr>
-                <w:rFonts w:ascii="宋体" w:hAnsi="宋体" w:hint="eastAsia"/>
-                <w:sz w:val="18"/>
-                <w:szCs w:val="18"/>
-              </w:rPr>
-              <w:t>自动</w:t>
+                <w:rFonts w:ascii="宋体" w:hAnsi="宋体"/>
+                <w:sz w:val="18"/>
+                <w:szCs w:val="18"/>
+              </w:rPr>
+            </w:pPr>
+            <w:r>
+              <w:rPr>
+                <w:rFonts w:ascii="宋体" w:hAnsi="宋体" w:hint="eastAsia"/>
+                <w:sz w:val="18"/>
+                <w:szCs w:val="18"/>
+              </w:rPr>
+              <w:t>0x1</w:t>
+            </w:r>
+            <w:r>
+              <w:rPr>
+                <w:rFonts w:ascii="宋体" w:hAnsi="宋体" w:hint="eastAsia"/>
+                <w:sz w:val="18"/>
+                <w:szCs w:val="18"/>
+              </w:rPr>
+              <w:t>，</w:t>
+            </w:r>
+            <w:r>
+              <w:rPr>
+                <w:rFonts w:ascii="宋体" w:hAnsi="宋体" w:hint="eastAsia"/>
+                <w:sz w:val="18"/>
+                <w:szCs w:val="18"/>
+              </w:rPr>
+              <w:t>0</w:t>
+            </w:r>
+            <w:r>
+              <w:rPr>
+                <w:rFonts w:ascii="宋体" w:hAnsi="宋体" w:hint="eastAsia"/>
+                <w:sz w:val="18"/>
+                <w:szCs w:val="18"/>
+              </w:rPr>
+              <w:t>右关</w:t>
+            </w:r>
+          </w:p>
+          <w:p>
+            <w:pPr>
+              <w:spacing w:line="240" w:lineRule="atLeast"/>
+              <w:jc w:val="center"/>
+              <w:rPr>
+                <w:rFonts w:ascii="宋体" w:hAnsi="宋体"/>
+                <w:sz w:val="18"/>
+                <w:szCs w:val="18"/>
+              </w:rPr>
+            </w:pPr>
+            <w:r>
+              <w:rPr>
+                <w:rFonts w:ascii="宋体" w:hAnsi="宋体"/>
+                <w:sz w:val="18"/>
+                <w:szCs w:val="18"/>
+              </w:rPr>
+              <w:t>0x1</w:t>
+            </w:r>
+            <w:r>
+              <w:rPr>
+                <w:rFonts w:ascii="宋体" w:hAnsi="宋体" w:hint="eastAsia"/>
+                <w:sz w:val="18"/>
+                <w:szCs w:val="18"/>
+              </w:rPr>
+              <w:t>，</w:t>
+            </w:r>
+            <w:r>
+              <w:rPr>
+                <w:rFonts w:ascii="宋体" w:hAnsi="宋体"/>
+                <w:sz w:val="18"/>
+                <w:szCs w:val="18"/>
+              </w:rPr>
+              <w:t>1</w:t>
+            </w:r>
+            <w:r>
+              <w:rPr>
+                <w:rFonts w:ascii="宋体" w:hAnsi="宋体" w:hint="eastAsia"/>
+                <w:sz w:val="18"/>
+                <w:szCs w:val="18"/>
+              </w:rPr>
+              <w:t>右开</w:t>
             </w:r>
             <w:bookmarkStart w:id="1" w:name="_GoBack"/>
             <w:bookmarkEnd w:id="1"/>
+          </w:p>
+        </w:tc>
+        <w:tc>
+          <w:tcPr>
+            <w:tcW w:w="2125" w:type="dxa"/>
+            <w:vAlign w:val="center"/>
+          </w:tcPr>
+          <w:p>
+            <w:pPr>
+              <w:spacing w:line="240" w:lineRule="atLeast"/>
+              <w:jc w:val="left"/>
+              <w:rPr>
+                <w:rFonts w:ascii="宋体" w:hAnsi="宋体"/>
+                <w:sz w:val="18"/>
+                <w:szCs w:val="18"/>
+              </w:rPr>
+            </w:pPr>
+            <w:r>
+              <w:rPr>
+                <w:rFonts w:ascii="宋体" w:hAnsi="宋体" w:hint="eastAsia"/>
+                <w:sz w:val="18"/>
+                <w:szCs w:val="18"/>
+              </w:rPr>
+              <w:t>闸门</w:t>
+            </w:r>
+            <w:r>
+              <w:rPr>
+                <w:rFonts w:ascii="宋体" w:hAnsi="宋体" w:hint="eastAsia"/>
+                <w:sz w:val="18"/>
+                <w:szCs w:val="18"/>
+              </w:rPr>
+              <w:t>自动</w:t>
+            </w:r>
             <w:r>
               <w:rPr>
                 <w:rFonts w:ascii="宋体" w:hAnsi="宋体" w:hint="eastAsia"/>
@@ -6326,7 +6422,7 @@
             <w:noProof/>
             <w:lang w:val="zh-CN"/>
           </w:rPr>
-          <w:t>3</w:t>
+          <w:t>2</w:t>
         </w:r>
         <w:r>
           <w:rPr>
@@ -7257,7 +7353,7 @@
 </file>
 
 <file path=customXml/itemProps2.xml><?xml version="1.0" encoding="utf-8"?>
-<ds:datastoreItem xmlns:ds="http://schemas.openxmlformats.org/officeDocument/2006/customXml" ds:itemID="{B40CBBF3-6275-4379-9A58-8EEAFC079242}">
+<ds:datastoreItem xmlns:ds="http://schemas.openxmlformats.org/officeDocument/2006/customXml" ds:itemID="{9A1A8A96-6F2B-40C2-932E-2EDFFE24BF65}">
   <ds:schemaRefs>
     <ds:schemaRef ds:uri="http://schemas.openxmlformats.org/officeDocument/2006/bibliography"/>
   </ds:schemaRefs>

</xml_diff>

<commit_message>
add the LR shipment ERR state program
</commit_message>
<xml_diff>
--- a/阿里售药柜控制板与PC机通讯协议V15.00.02.DOCX
+++ b/阿里售药柜控制板与PC机通讯协议V15.00.02.DOCX
@@ -2396,8 +2396,6 @@
               </w:rPr>
               <w:t>右开</w:t>
             </w:r>
-            <w:bookmarkStart w:id="1" w:name="_GoBack"/>
-            <w:bookmarkEnd w:id="1"/>
           </w:p>
         </w:tc>
         <w:tc>
@@ -5849,7 +5847,7 @@
           <w:p>
             <w:pPr>
               <w:spacing w:line="240" w:lineRule="atLeast"/>
-              <w:jc w:val="center"/>
+              <w:ind w:firstLineChars="1300" w:firstLine="2340"/>
               <w:rPr>
                 <w:rFonts w:ascii="宋体" w:hAnsi="宋体"/>
                 <w:sz w:val="18"/>
@@ -6174,6 +6172,261 @@
           </w:p>
         </w:tc>
       </w:tr>
+      <w:tr>
+        <w:trPr>
+          <w:trHeight w:val="343"/>
+        </w:trPr>
+        <w:tc>
+          <w:tcPr>
+            <w:tcW w:w="1298" w:type="dxa"/>
+            <w:vMerge/>
+            <w:vAlign w:val="center"/>
+          </w:tcPr>
+          <w:p>
+            <w:pPr>
+              <w:spacing w:line="240" w:lineRule="atLeast"/>
+              <w:jc w:val="center"/>
+              <w:rPr>
+                <w:rFonts w:ascii="宋体" w:hAnsi="宋体"/>
+                <w:sz w:val="18"/>
+                <w:szCs w:val="18"/>
+              </w:rPr>
+            </w:pPr>
+          </w:p>
+        </w:tc>
+        <w:tc>
+          <w:tcPr>
+            <w:tcW w:w="1107" w:type="dxa"/>
+            <w:vMerge/>
+            <w:vAlign w:val="center"/>
+          </w:tcPr>
+          <w:p>
+            <w:pPr>
+              <w:spacing w:line="240" w:lineRule="atLeast"/>
+              <w:jc w:val="center"/>
+              <w:rPr>
+                <w:rFonts w:ascii="宋体" w:hAnsi="宋体"/>
+                <w:sz w:val="18"/>
+                <w:szCs w:val="18"/>
+              </w:rPr>
+            </w:pPr>
+          </w:p>
+        </w:tc>
+        <w:tc>
+          <w:tcPr>
+            <w:tcW w:w="6828" w:type="dxa"/>
+            <w:gridSpan w:val="3"/>
+            <w:vAlign w:val="center"/>
+          </w:tcPr>
+          <w:p>
+            <w:pPr>
+              <w:spacing w:line="240" w:lineRule="atLeast"/>
+              <w:jc w:val="center"/>
+              <w:rPr>
+                <w:rFonts w:ascii="宋体" w:hAnsi="宋体" w:hint="eastAsia"/>
+                <w:sz w:val="18"/>
+                <w:szCs w:val="18"/>
+              </w:rPr>
+            </w:pPr>
+            <w:r>
+              <w:rPr>
+                <w:rFonts w:ascii="宋体" w:hAnsi="宋体" w:hint="eastAsia"/>
+                <w:sz w:val="18"/>
+                <w:szCs w:val="18"/>
+              </w:rPr>
+              <w:t>0x00007</w:t>
+            </w:r>
+            <w:r>
+              <w:rPr>
+                <w:rFonts w:ascii="宋体" w:hAnsi="宋体" w:hint="eastAsia"/>
+                <w:sz w:val="18"/>
+                <w:szCs w:val="18"/>
+              </w:rPr>
+              <w:t>1:闸门</w:t>
+            </w:r>
+            <w:r>
+              <w:rPr>
+                <w:rFonts w:ascii="宋体" w:hAnsi="宋体" w:hint="eastAsia"/>
+                <w:sz w:val="18"/>
+                <w:szCs w:val="18"/>
+              </w:rPr>
+              <w:t>堵药</w:t>
+            </w:r>
+          </w:p>
+        </w:tc>
+        <w:tc>
+          <w:tcPr>
+            <w:tcW w:w="3912" w:type="dxa"/>
+            <w:gridSpan w:val="2"/>
+            <w:vAlign w:val="center"/>
+          </w:tcPr>
+          <w:p>
+            <w:pPr>
+              <w:spacing w:line="240" w:lineRule="atLeast"/>
+              <w:jc w:val="center"/>
+              <w:rPr>
+                <w:rFonts w:ascii="宋体" w:hAnsi="宋体"/>
+                <w:sz w:val="18"/>
+                <w:szCs w:val="18"/>
+              </w:rPr>
+            </w:pPr>
+            <w:r>
+              <w:rPr>
+                <w:rFonts w:ascii="宋体" w:hAnsi="宋体"/>
+                <w:sz w:val="18"/>
+                <w:szCs w:val="18"/>
+              </w:rPr>
+              <w:t>0</w:t>
+            </w:r>
+            <w:r>
+              <w:rPr>
+                <w:rFonts w:ascii="宋体" w:hAnsi="宋体" w:hint="eastAsia"/>
+                <w:sz w:val="18"/>
+                <w:szCs w:val="18"/>
+              </w:rPr>
+              <w:t>x00</w:t>
+            </w:r>
+            <w:r>
+              <w:rPr>
+                <w:rFonts w:ascii="宋体" w:hAnsi="宋体"/>
+                <w:sz w:val="18"/>
+                <w:szCs w:val="18"/>
+              </w:rPr>
+              <w:t>0</w:t>
+            </w:r>
+            <w:r>
+              <w:rPr>
+                <w:rFonts w:ascii="宋体" w:hAnsi="宋体" w:hint="eastAsia"/>
+                <w:sz w:val="18"/>
+                <w:szCs w:val="18"/>
+              </w:rPr>
+              <w:t>0</w:t>
+            </w:r>
+            <w:r>
+              <w:rPr>
+                <w:rFonts w:ascii="宋体" w:hAnsi="宋体"/>
+                <w:sz w:val="18"/>
+                <w:szCs w:val="18"/>
+              </w:rPr>
+              <w:t>：</w:t>
+            </w:r>
+            <w:r>
+              <w:rPr>
+                <w:rFonts w:ascii="宋体" w:hAnsi="宋体" w:hint="eastAsia"/>
+                <w:sz w:val="18"/>
+                <w:szCs w:val="18"/>
+              </w:rPr>
+              <w:t>左闸门</w:t>
+            </w:r>
+            <w:r>
+              <w:rPr>
+                <w:rFonts w:ascii="宋体" w:hAnsi="宋体" w:hint="eastAsia"/>
+                <w:sz w:val="18"/>
+                <w:szCs w:val="18"/>
+              </w:rPr>
+              <w:t>堵药</w:t>
+            </w:r>
+          </w:p>
+          <w:p>
+            <w:pPr>
+              <w:spacing w:line="240" w:lineRule="atLeast"/>
+              <w:jc w:val="center"/>
+              <w:rPr>
+                <w:rFonts w:ascii="宋体" w:hAnsi="宋体"/>
+                <w:sz w:val="18"/>
+                <w:szCs w:val="18"/>
+              </w:rPr>
+            </w:pPr>
+            <w:r>
+              <w:rPr>
+                <w:rFonts w:ascii="宋体" w:hAnsi="宋体"/>
+                <w:sz w:val="18"/>
+                <w:szCs w:val="18"/>
+              </w:rPr>
+              <w:t>0</w:t>
+            </w:r>
+            <w:r>
+              <w:rPr>
+                <w:rFonts w:ascii="宋体" w:hAnsi="宋体" w:hint="eastAsia"/>
+                <w:sz w:val="18"/>
+                <w:szCs w:val="18"/>
+              </w:rPr>
+              <w:t>x00</w:t>
+            </w:r>
+            <w:r>
+              <w:rPr>
+                <w:rFonts w:ascii="宋体" w:hAnsi="宋体"/>
+                <w:sz w:val="18"/>
+                <w:szCs w:val="18"/>
+              </w:rPr>
+              <w:t>01：</w:t>
+            </w:r>
+            <w:r>
+              <w:rPr>
+                <w:rFonts w:ascii="宋体" w:hAnsi="宋体" w:hint="eastAsia"/>
+                <w:sz w:val="18"/>
+                <w:szCs w:val="18"/>
+              </w:rPr>
+              <w:t>右闸门</w:t>
+            </w:r>
+            <w:r>
+              <w:rPr>
+                <w:rFonts w:ascii="宋体" w:hAnsi="宋体" w:hint="eastAsia"/>
+                <w:sz w:val="18"/>
+                <w:szCs w:val="18"/>
+              </w:rPr>
+              <w:t>堵药</w:t>
+            </w:r>
+            <w:bookmarkStart w:id="1" w:name="_GoBack"/>
+            <w:bookmarkEnd w:id="1"/>
+          </w:p>
+          <w:p>
+            <w:pPr>
+              <w:spacing w:line="240" w:lineRule="atLeast"/>
+              <w:jc w:val="center"/>
+              <w:rPr>
+                <w:rFonts w:ascii="宋体" w:hAnsi="宋体"/>
+                <w:sz w:val="18"/>
+                <w:szCs w:val="18"/>
+              </w:rPr>
+            </w:pPr>
+          </w:p>
+        </w:tc>
+        <w:tc>
+          <w:tcPr>
+            <w:tcW w:w="993" w:type="dxa"/>
+            <w:vAlign w:val="center"/>
+          </w:tcPr>
+          <w:p>
+            <w:pPr>
+              <w:spacing w:line="240" w:lineRule="atLeast"/>
+              <w:jc w:val="center"/>
+              <w:rPr>
+                <w:rFonts w:ascii="宋体" w:hAnsi="宋体"/>
+                <w:sz w:val="18"/>
+                <w:szCs w:val="18"/>
+              </w:rPr>
+            </w:pPr>
+          </w:p>
+        </w:tc>
+        <w:tc>
+          <w:tcPr>
+            <w:tcW w:w="996" w:type="dxa"/>
+            <w:vAlign w:val="center"/>
+          </w:tcPr>
+          <w:p>
+            <w:pPr>
+              <w:spacing w:line="240" w:lineRule="atLeast"/>
+              <w:jc w:val="center"/>
+              <w:rPr>
+                <w:rFonts w:ascii="宋体" w:hAnsi="宋体"/>
+                <w:sz w:val="18"/>
+                <w:szCs w:val="18"/>
+              </w:rPr>
+            </w:pPr>
+          </w:p>
+        </w:tc>
+      </w:tr>
     </w:tbl>
     <w:p>
       <w:pPr>
@@ -6255,6 +6508,7 @@
           <w:sz w:val="28"/>
           <w:szCs w:val="28"/>
         </w:rPr>
+        <w:lastRenderedPageBreak/>
         <w:t>2）、PC机向主控板发送发药指令</w:t>
       </w:r>
     </w:p>
@@ -6273,7 +6527,6 @@
           <w:sz w:val="28"/>
           <w:szCs w:val="28"/>
         </w:rPr>
-        <w:lastRenderedPageBreak/>
         <w:t>3）、</w:t>
       </w:r>
       <w:r>
@@ -6422,7 +6675,7 @@
             <w:noProof/>
             <w:lang w:val="zh-CN"/>
           </w:rPr>
-          <w:t>2</w:t>
+          <w:t>5</w:t>
         </w:r>
         <w:r>
           <w:rPr>
@@ -7353,7 +7606,7 @@
 </file>
 
 <file path=customXml/itemProps2.xml><?xml version="1.0" encoding="utf-8"?>
-<ds:datastoreItem xmlns:ds="http://schemas.openxmlformats.org/officeDocument/2006/customXml" ds:itemID="{9A1A8A96-6F2B-40C2-932E-2EDFFE24BF65}">
+<ds:datastoreItem xmlns:ds="http://schemas.openxmlformats.org/officeDocument/2006/customXml" ds:itemID="{5B733071-E183-47F7-B870-30049553EB9B}">
   <ds:schemaRefs>
     <ds:schemaRef ds:uri="http://schemas.openxmlformats.org/officeDocument/2006/bibliography"/>
   </ds:schemaRefs>

</xml_diff>